<commit_message>
mudança do titulo do texto
</commit_message>
<xml_diff>
--- a/Documentacao/Requisitos/Entrevista.docx
+++ b/Documentacao/Requisitos/Entrevista.docx
@@ -2,30 +2,63 @@
 <file path=word/document.xml><?xml version="1.0" encoding="utf-8"?>
 <w:document xmlns:wpc="http://schemas.microsoft.com/office/word/2010/wordprocessingCanvas" xmlns:cx="http://schemas.microsoft.com/office/drawing/2014/chartex" xmlns:cx1="http://schemas.microsoft.com/office/drawing/2015/9/8/chartex" xmlns:cx2="http://schemas.microsoft.com/office/drawing/2015/10/21/chartex" xmlns:cx3="http://schemas.microsoft.com/office/drawing/2016/5/9/chartex" xmlns:cx4="http://schemas.microsoft.com/office/drawing/2016/5/10/chartex" xmlns:cx5="http://schemas.microsoft.com/office/drawing/2016/5/11/chartex" xmlns:cx6="http://schemas.microsoft.com/office/drawing/2016/5/12/chartex" xmlns:cx7="http://schemas.microsoft.com/office/drawing/2016/5/13/chartex" xmlns:cx8="http://schemas.microsoft.com/office/drawing/2016/5/14/chartex" xmlns:mc="http://schemas.openxmlformats.org/markup-compatibility/2006" xmlns:aink="http://schemas.microsoft.com/office/drawing/2016/ink" xmlns:am3d="http://schemas.microsoft.com/office/drawing/2017/model3d" xmlns:o="urn:schemas-microsoft-com:office:office" xmlns:r="http://schemas.openxmlformats.org/officeDocument/2006/relationships" xmlns:m="http://schemas.openxmlformats.org/officeDocument/2006/math" xmlns:v="urn:schemas-microsoft-com:vml" xmlns:wp14="http://schemas.microsoft.com/office/word/2010/wordprocessingDrawing" xmlns:wp="http://schemas.openxmlformats.org/drawingml/2006/wordprocessingDrawing" xmlns:w10="urn:schemas-microsoft-com:office:word" xmlns:w="http://schemas.openxmlformats.org/wordprocessingml/2006/main" xmlns:w14="http://schemas.microsoft.com/office/word/2010/wordml" xmlns:w15="http://schemas.microsoft.com/office/word/2012/wordml" xmlns:w16cid="http://schemas.microsoft.com/office/word/2016/wordml/cid" xmlns:w16se="http://schemas.microsoft.com/office/word/2015/wordml/symex" xmlns:wpg="http://schemas.microsoft.com/office/word/2010/wordprocessingGroup" xmlns:wpi="http://schemas.microsoft.com/office/word/2010/wordprocessingInk" xmlns:wne="http://schemas.microsoft.com/office/word/2006/wordml" xmlns:wps="http://schemas.microsoft.com/office/word/2010/wordprocessingShape" mc:Ignorable="w14 w15 w16se w16cid wp14">
   <w:body>
+    <w:p>
+      <w:r>
+        <w:t>Entrevistas</w:t>
+      </w:r>
+    </w:p>
     <w:p/>
     <w:p>
       <w:pPr>
-        <w:pStyle w:val="Normal"/>
+        <w:rPr>
+          <w:u w:val="single"/>
+        </w:rPr>
       </w:pPr>
+      <w:bookmarkStart w:id="0" w:name="_GoBack"/>
+      <w:bookmarkEnd w:id="0"/>
     </w:p>
+    <w:p/>
     <w:sectPr>
-      <w:pgSz w:w="11906" w:h="16838" w:orient="portrait"/>
+      <w:headerReference w:type="default" r:id="rId9"/>
+      <w:footerReference w:type="default" r:id="rId10"/>
+      <w:pgSz w:w="11906" w:h="16838"/>
       <w:pgMar w:top="1417" w:right="1701" w:bottom="1417" w:left="1701" w:header="708" w:footer="708" w:gutter="0"/>
       <w:cols w:space="708"/>
       <w:docGrid w:linePitch="360"/>
-      <w:headerReference w:type="default" r:id="R3ebeda60ab0d4ef9"/>
-      <w:footerReference w:type="default" r:id="R2ef56a2e64d042dd"/>
     </w:sectPr>
   </w:body>
 </w:document>
 </file>
 
-<file path=word/footer.xml><?xml version="1.0" encoding="utf-8"?>
-<w:ftr xmlns:w14="http://schemas.microsoft.com/office/word/2010/wordml" xmlns:w="http://schemas.openxmlformats.org/wordprocessingml/2006/main">
+<file path=word/endnotes.xml><?xml version="1.0" encoding="utf-8"?>
+<w:endnotes xmlns:wpc="http://schemas.microsoft.com/office/word/2010/wordprocessingCanvas" xmlns:cx="http://schemas.microsoft.com/office/drawing/2014/chartex" xmlns:cx1="http://schemas.microsoft.com/office/drawing/2015/9/8/chartex" xmlns:cx2="http://schemas.microsoft.com/office/drawing/2015/10/21/chartex" xmlns:cx3="http://schemas.microsoft.com/office/drawing/2016/5/9/chartex" xmlns:cx4="http://schemas.microsoft.com/office/drawing/2016/5/10/chartex" xmlns:cx5="http://schemas.microsoft.com/office/drawing/2016/5/11/chartex" xmlns:cx6="http://schemas.microsoft.com/office/drawing/2016/5/12/chartex" xmlns:cx7="http://schemas.microsoft.com/office/drawing/2016/5/13/chartex" xmlns:cx8="http://schemas.microsoft.com/office/drawing/2016/5/14/chartex" xmlns:mc="http://schemas.openxmlformats.org/markup-compatibility/2006" xmlns:aink="http://schemas.microsoft.com/office/drawing/2016/ink" xmlns:am3d="http://schemas.microsoft.com/office/drawing/2017/model3d" xmlns:o="urn:schemas-microsoft-com:office:office" xmlns:r="http://schemas.openxmlformats.org/officeDocument/2006/relationships" xmlns:m="http://schemas.openxmlformats.org/officeDocument/2006/math" xmlns:v="urn:schemas-microsoft-com:vml" xmlns:wp14="http://schemas.microsoft.com/office/word/2010/wordprocessingDrawing" xmlns:wp="http://schemas.openxmlformats.org/drawingml/2006/wordprocessingDrawing" xmlns:w10="urn:schemas-microsoft-com:office:word" xmlns:w="http://schemas.openxmlformats.org/wordprocessingml/2006/main" xmlns:w14="http://schemas.microsoft.com/office/word/2010/wordml" xmlns:w15="http://schemas.microsoft.com/office/word/2012/wordml" xmlns:w16cid="http://schemas.microsoft.com/office/word/2016/wordml/cid" xmlns:w16se="http://schemas.microsoft.com/office/word/2015/wordml/symex" xmlns:wpg="http://schemas.microsoft.com/office/word/2010/wordprocessingGroup" xmlns:wpi="http://schemas.microsoft.com/office/word/2010/wordprocessingInk" xmlns:wne="http://schemas.microsoft.com/office/word/2006/wordml" xmlns:wps="http://schemas.microsoft.com/office/word/2010/wordprocessingShape" mc:Ignorable="w14 w15 w16se w16cid wp14">
+  <w:endnote w:type="separator" w:id="-1">
+    <w:p>
+      <w:pPr>
+        <w:spacing w:after="0" w:line="240" w:lineRule="auto"/>
+      </w:pPr>
+      <w:r>
+        <w:separator/>
+      </w:r>
+    </w:p>
+  </w:endnote>
+  <w:endnote w:type="continuationSeparator" w:id="0">
+    <w:p>
+      <w:pPr>
+        <w:spacing w:after="0" w:line="240" w:lineRule="auto"/>
+      </w:pPr>
+      <w:r>
+        <w:continuationSeparator/>
+      </w:r>
+    </w:p>
+  </w:endnote>
+</w:endnotes>
+</file>
+
+<file path=word/footer1.xml><?xml version="1.0" encoding="utf-8"?>
+<w:ftr xmlns:wpc="http://schemas.microsoft.com/office/word/2010/wordprocessingCanvas" xmlns:cx="http://schemas.microsoft.com/office/drawing/2014/chartex" xmlns:cx1="http://schemas.microsoft.com/office/drawing/2015/9/8/chartex" xmlns:cx2="http://schemas.microsoft.com/office/drawing/2015/10/21/chartex" xmlns:cx3="http://schemas.microsoft.com/office/drawing/2016/5/9/chartex" xmlns:cx4="http://schemas.microsoft.com/office/drawing/2016/5/10/chartex" xmlns:cx5="http://schemas.microsoft.com/office/drawing/2016/5/11/chartex" xmlns:cx6="http://schemas.microsoft.com/office/drawing/2016/5/12/chartex" xmlns:cx7="http://schemas.microsoft.com/office/drawing/2016/5/13/chartex" xmlns:cx8="http://schemas.microsoft.com/office/drawing/2016/5/14/chartex" xmlns:mc="http://schemas.openxmlformats.org/markup-compatibility/2006" xmlns:aink="http://schemas.microsoft.com/office/drawing/2016/ink" xmlns:am3d="http://schemas.microsoft.com/office/drawing/2017/model3d" xmlns:o="urn:schemas-microsoft-com:office:office" xmlns:r="http://schemas.openxmlformats.org/officeDocument/2006/relationships" xmlns:m="http://schemas.openxmlformats.org/officeDocument/2006/math" xmlns:v="urn:schemas-microsoft-com:vml" xmlns:wp14="http://schemas.microsoft.com/office/word/2010/wordprocessingDrawing" xmlns:wp="http://schemas.openxmlformats.org/drawingml/2006/wordprocessingDrawing" xmlns:w10="urn:schemas-microsoft-com:office:word" xmlns:w="http://schemas.openxmlformats.org/wordprocessingml/2006/main" xmlns:w14="http://schemas.microsoft.com/office/word/2010/wordml" xmlns:w15="http://schemas.microsoft.com/office/word/2012/wordml" xmlns:w16cid="http://schemas.microsoft.com/office/word/2016/wordml/cid" xmlns:w16se="http://schemas.microsoft.com/office/word/2015/wordml/symex" xmlns:wpg="http://schemas.microsoft.com/office/word/2010/wordprocessingGroup" xmlns:wpi="http://schemas.microsoft.com/office/word/2010/wordprocessingInk" xmlns:wne="http://schemas.microsoft.com/office/word/2006/wordml" xmlns:wps="http://schemas.microsoft.com/office/word/2010/wordprocessingShape" mc:Ignorable="w14 w15 w16se w16cid wp14">
   <w:tbl>
     <w:tblPr>
-      <w:tblStyle w:val="TableNormal"/>
-      <w:bidiVisual w:val="0"/>
       <w:tblW w:w="0" w:type="auto"/>
       <w:tblLayout w:type="fixed"/>
       <w:tblLook w:val="06A0" w:firstRow="1" w:lastRow="0" w:firstColumn="1" w:lastColumn="0" w:noHBand="1" w:noVBand="1"/>
@@ -39,26 +72,21 @@
       <w:tc>
         <w:tcPr>
           <w:tcW w:w="2835" w:type="dxa"/>
-          <w:tcMar/>
         </w:tcPr>
         <w:p>
           <w:pPr>
-            <w:pStyle w:val="Header"/>
-            <w:bidi w:val="0"/>
+            <w:pStyle w:val="Cabealho"/>
             <w:ind w:left="-115"/>
-            <w:jc w:val="left"/>
           </w:pPr>
         </w:p>
       </w:tc>
       <w:tc>
         <w:tcPr>
           <w:tcW w:w="2835" w:type="dxa"/>
-          <w:tcMar/>
         </w:tcPr>
         <w:p>
           <w:pPr>
-            <w:pStyle w:val="Header"/>
-            <w:bidi w:val="0"/>
+            <w:pStyle w:val="Cabealho"/>
             <w:jc w:val="center"/>
           </w:pPr>
         </w:p>
@@ -66,12 +94,10 @@
       <w:tc>
         <w:tcPr>
           <w:tcW w:w="2835" w:type="dxa"/>
-          <w:tcMar/>
         </w:tcPr>
         <w:p>
           <w:pPr>
-            <w:pStyle w:val="Header"/>
-            <w:bidi w:val="0"/>
+            <w:pStyle w:val="Cabealho"/>
             <w:ind w:right="-115"/>
             <w:jc w:val="right"/>
           </w:pPr>
@@ -81,19 +107,41 @@
   </w:tbl>
   <w:p>
     <w:pPr>
-      <w:pStyle w:val="Footer"/>
-      <w:bidi w:val="0"/>
+      <w:pStyle w:val="Rodap"/>
     </w:pPr>
   </w:p>
 </w:ftr>
 </file>
 
-<file path=word/header.xml><?xml version="1.0" encoding="utf-8"?>
-<w:hdr xmlns:w14="http://schemas.microsoft.com/office/word/2010/wordml" xmlns:w="http://schemas.openxmlformats.org/wordprocessingml/2006/main">
+<file path=word/footnotes.xml><?xml version="1.0" encoding="utf-8"?>
+<w:footnotes xmlns:wpc="http://schemas.microsoft.com/office/word/2010/wordprocessingCanvas" xmlns:cx="http://schemas.microsoft.com/office/drawing/2014/chartex" xmlns:cx1="http://schemas.microsoft.com/office/drawing/2015/9/8/chartex" xmlns:cx2="http://schemas.microsoft.com/office/drawing/2015/10/21/chartex" xmlns:cx3="http://schemas.microsoft.com/office/drawing/2016/5/9/chartex" xmlns:cx4="http://schemas.microsoft.com/office/drawing/2016/5/10/chartex" xmlns:cx5="http://schemas.microsoft.com/office/drawing/2016/5/11/chartex" xmlns:cx6="http://schemas.microsoft.com/office/drawing/2016/5/12/chartex" xmlns:cx7="http://schemas.microsoft.com/office/drawing/2016/5/13/chartex" xmlns:cx8="http://schemas.microsoft.com/office/drawing/2016/5/14/chartex" xmlns:mc="http://schemas.openxmlformats.org/markup-compatibility/2006" xmlns:aink="http://schemas.microsoft.com/office/drawing/2016/ink" xmlns:am3d="http://schemas.microsoft.com/office/drawing/2017/model3d" xmlns:o="urn:schemas-microsoft-com:office:office" xmlns:r="http://schemas.openxmlformats.org/officeDocument/2006/relationships" xmlns:m="http://schemas.openxmlformats.org/officeDocument/2006/math" xmlns:v="urn:schemas-microsoft-com:vml" xmlns:wp14="http://schemas.microsoft.com/office/word/2010/wordprocessingDrawing" xmlns:wp="http://schemas.openxmlformats.org/drawingml/2006/wordprocessingDrawing" xmlns:w10="urn:schemas-microsoft-com:office:word" xmlns:w="http://schemas.openxmlformats.org/wordprocessingml/2006/main" xmlns:w14="http://schemas.microsoft.com/office/word/2010/wordml" xmlns:w15="http://schemas.microsoft.com/office/word/2012/wordml" xmlns:w16cid="http://schemas.microsoft.com/office/word/2016/wordml/cid" xmlns:w16se="http://schemas.microsoft.com/office/word/2015/wordml/symex" xmlns:wpg="http://schemas.microsoft.com/office/word/2010/wordprocessingGroup" xmlns:wpi="http://schemas.microsoft.com/office/word/2010/wordprocessingInk" xmlns:wne="http://schemas.microsoft.com/office/word/2006/wordml" xmlns:wps="http://schemas.microsoft.com/office/word/2010/wordprocessingShape" mc:Ignorable="w14 w15 w16se w16cid wp14">
+  <w:footnote w:type="separator" w:id="-1">
+    <w:p>
+      <w:pPr>
+        <w:spacing w:after="0" w:line="240" w:lineRule="auto"/>
+      </w:pPr>
+      <w:r>
+        <w:separator/>
+      </w:r>
+    </w:p>
+  </w:footnote>
+  <w:footnote w:type="continuationSeparator" w:id="0">
+    <w:p>
+      <w:pPr>
+        <w:spacing w:after="0" w:line="240" w:lineRule="auto"/>
+      </w:pPr>
+      <w:r>
+        <w:continuationSeparator/>
+      </w:r>
+    </w:p>
+  </w:footnote>
+</w:footnotes>
+</file>
+
+<file path=word/header1.xml><?xml version="1.0" encoding="utf-8"?>
+<w:hdr xmlns:wpc="http://schemas.microsoft.com/office/word/2010/wordprocessingCanvas" xmlns:cx="http://schemas.microsoft.com/office/drawing/2014/chartex" xmlns:cx1="http://schemas.microsoft.com/office/drawing/2015/9/8/chartex" xmlns:cx2="http://schemas.microsoft.com/office/drawing/2015/10/21/chartex" xmlns:cx3="http://schemas.microsoft.com/office/drawing/2016/5/9/chartex" xmlns:cx4="http://schemas.microsoft.com/office/drawing/2016/5/10/chartex" xmlns:cx5="http://schemas.microsoft.com/office/drawing/2016/5/11/chartex" xmlns:cx6="http://schemas.microsoft.com/office/drawing/2016/5/12/chartex" xmlns:cx7="http://schemas.microsoft.com/office/drawing/2016/5/13/chartex" xmlns:cx8="http://schemas.microsoft.com/office/drawing/2016/5/14/chartex" xmlns:mc="http://schemas.openxmlformats.org/markup-compatibility/2006" xmlns:aink="http://schemas.microsoft.com/office/drawing/2016/ink" xmlns:am3d="http://schemas.microsoft.com/office/drawing/2017/model3d" xmlns:o="urn:schemas-microsoft-com:office:office" xmlns:r="http://schemas.openxmlformats.org/officeDocument/2006/relationships" xmlns:m="http://schemas.openxmlformats.org/officeDocument/2006/math" xmlns:v="urn:schemas-microsoft-com:vml" xmlns:wp14="http://schemas.microsoft.com/office/word/2010/wordprocessingDrawing" xmlns:wp="http://schemas.openxmlformats.org/drawingml/2006/wordprocessingDrawing" xmlns:w10="urn:schemas-microsoft-com:office:word" xmlns:w="http://schemas.openxmlformats.org/wordprocessingml/2006/main" xmlns:w14="http://schemas.microsoft.com/office/word/2010/wordml" xmlns:w15="http://schemas.microsoft.com/office/word/2012/wordml" xmlns:w16cid="http://schemas.microsoft.com/office/word/2016/wordml/cid" xmlns:w16se="http://schemas.microsoft.com/office/word/2015/wordml/symex" xmlns:wpg="http://schemas.microsoft.com/office/word/2010/wordprocessingGroup" xmlns:wpi="http://schemas.microsoft.com/office/word/2010/wordprocessingInk" xmlns:wne="http://schemas.microsoft.com/office/word/2006/wordml" xmlns:wps="http://schemas.microsoft.com/office/word/2010/wordprocessingShape" mc:Ignorable="w14 w15 w16se w16cid wp14">
   <w:tbl>
     <w:tblPr>
-      <w:tblStyle w:val="TableNormal"/>
-      <w:bidiVisual w:val="0"/>
       <w:tblW w:w="0" w:type="auto"/>
       <w:tblLayout w:type="fixed"/>
       <w:tblLook w:val="06A0" w:firstRow="1" w:lastRow="0" w:firstColumn="1" w:lastColumn="0" w:noHBand="1" w:noVBand="1"/>
@@ -107,26 +155,21 @@
       <w:tc>
         <w:tcPr>
           <w:tcW w:w="2835" w:type="dxa"/>
-          <w:tcMar/>
         </w:tcPr>
         <w:p>
           <w:pPr>
-            <w:pStyle w:val="Header"/>
-            <w:bidi w:val="0"/>
+            <w:pStyle w:val="Cabealho"/>
             <w:ind w:left="-115"/>
-            <w:jc w:val="left"/>
           </w:pPr>
         </w:p>
       </w:tc>
       <w:tc>
         <w:tcPr>
           <w:tcW w:w="2835" w:type="dxa"/>
-          <w:tcMar/>
         </w:tcPr>
         <w:p>
           <w:pPr>
-            <w:pStyle w:val="Header"/>
-            <w:bidi w:val="0"/>
+            <w:pStyle w:val="Cabealho"/>
             <w:jc w:val="center"/>
           </w:pPr>
         </w:p>
@@ -134,12 +177,10 @@
       <w:tc>
         <w:tcPr>
           <w:tcW w:w="2835" w:type="dxa"/>
-          <w:tcMar/>
         </w:tcPr>
         <w:p>
           <w:pPr>
-            <w:pStyle w:val="Header"/>
-            <w:bidi w:val="0"/>
+            <w:pStyle w:val="Cabealho"/>
             <w:ind w:right="-115"/>
             <w:jc w:val="right"/>
           </w:pPr>
@@ -149,19 +190,18 @@
   </w:tbl>
   <w:p>
     <w:pPr>
-      <w:pStyle w:val="Header"/>
-      <w:bidi w:val="0"/>
+      <w:pStyle w:val="Cabealho"/>
     </w:pPr>
   </w:p>
 </w:hdr>
 </file>
 
 <file path=word/styles.xml><?xml version="1.0" encoding="utf-8"?>
-<w:styles xmlns:wp14="http://schemas.microsoft.com/office/word/2010/wordprocessingDrawing" xmlns:mc="http://schemas.openxmlformats.org/markup-compatibility/2006" xmlns:r="http://schemas.openxmlformats.org/officeDocument/2006/relationships" xmlns:w="http://schemas.openxmlformats.org/wordprocessingml/2006/main" xmlns:w14="http://schemas.microsoft.com/office/word/2010/wordml" xmlns:w15="http://schemas.microsoft.com/office/word/2012/wordml" xmlns:w16cid="http://schemas.microsoft.com/office/word/2016/wordml/cid" xmlns:w16se="http://schemas.microsoft.com/office/word/2015/wordml/symex" mc:Ignorable="w14 w15 w16se w16cid wp14">
+<w:styles xmlns:mc="http://schemas.openxmlformats.org/markup-compatibility/2006" xmlns:r="http://schemas.openxmlformats.org/officeDocument/2006/relationships" xmlns:w="http://schemas.openxmlformats.org/wordprocessingml/2006/main" xmlns:w14="http://schemas.microsoft.com/office/word/2010/wordml" xmlns:w15="http://schemas.microsoft.com/office/word/2012/wordml" xmlns:w16cid="http://schemas.microsoft.com/office/word/2016/wordml/cid" xmlns:w16se="http://schemas.microsoft.com/office/word/2015/wordml/symex" mc:Ignorable="w14 w15 w16se w16cid">
   <w:docDefaults>
     <w:rPrDefault>
       <w:rPr>
-        <w:rFonts w:asciiTheme="minorHAnsi" w:hAnsiTheme="minorHAnsi" w:eastAsiaTheme="minorHAnsi" w:cstheme="minorBidi"/>
+        <w:rFonts w:asciiTheme="minorHAnsi" w:eastAsiaTheme="minorHAnsi" w:hAnsiTheme="minorHAnsi" w:cstheme="minorBidi"/>
         <w:sz w:val="22"/>
         <w:szCs w:val="22"/>
         <w:lang w:val="pt-BR" w:eastAsia="en-US" w:bidi="ar-SA"/>
@@ -173,17 +213,17 @@
       </w:pPr>
     </w:pPrDefault>
   </w:docDefaults>
-  <w:latentStyles w:defLockedState="0" w:defUIPriority="99" w:defSemiHidden="0" w:defUnhideWhenUsed="0" w:defQFormat="0" w:count="375">
+  <w:latentStyles w:defLockedState="0" w:defUIPriority="99" w:defSemiHidden="0" w:defUnhideWhenUsed="0" w:defQFormat="0" w:count="376">
     <w:lsdException w:name="Normal" w:uiPriority="0" w:qFormat="1"/>
     <w:lsdException w:name="heading 1" w:uiPriority="9" w:qFormat="1"/>
-    <w:lsdException w:name="heading 2" w:uiPriority="9" w:semiHidden="1" w:unhideWhenUsed="1" w:qFormat="1"/>
-    <w:lsdException w:name="heading 3" w:uiPriority="9" w:semiHidden="1" w:unhideWhenUsed="1" w:qFormat="1"/>
-    <w:lsdException w:name="heading 4" w:uiPriority="9" w:semiHidden="1" w:unhideWhenUsed="1" w:qFormat="1"/>
-    <w:lsdException w:name="heading 5" w:uiPriority="9" w:semiHidden="1" w:unhideWhenUsed="1" w:qFormat="1"/>
-    <w:lsdException w:name="heading 6" w:uiPriority="9" w:semiHidden="1" w:unhideWhenUsed="1" w:qFormat="1"/>
-    <w:lsdException w:name="heading 7" w:uiPriority="9" w:semiHidden="1" w:unhideWhenUsed="1" w:qFormat="1"/>
-    <w:lsdException w:name="heading 8" w:uiPriority="9" w:semiHidden="1" w:unhideWhenUsed="1" w:qFormat="1"/>
-    <w:lsdException w:name="heading 9" w:uiPriority="9" w:semiHidden="1" w:unhideWhenUsed="1" w:qFormat="1"/>
+    <w:lsdException w:name="heading 2" w:semiHidden="1" w:uiPriority="9" w:unhideWhenUsed="1" w:qFormat="1"/>
+    <w:lsdException w:name="heading 3" w:semiHidden="1" w:uiPriority="9" w:unhideWhenUsed="1" w:qFormat="1"/>
+    <w:lsdException w:name="heading 4" w:semiHidden="1" w:uiPriority="9" w:unhideWhenUsed="1" w:qFormat="1"/>
+    <w:lsdException w:name="heading 5" w:semiHidden="1" w:uiPriority="9" w:unhideWhenUsed="1" w:qFormat="1"/>
+    <w:lsdException w:name="heading 6" w:semiHidden="1" w:uiPriority="9" w:unhideWhenUsed="1" w:qFormat="1"/>
+    <w:lsdException w:name="heading 7" w:semiHidden="1" w:uiPriority="9" w:unhideWhenUsed="1" w:qFormat="1"/>
+    <w:lsdException w:name="heading 8" w:semiHidden="1" w:uiPriority="9" w:unhideWhenUsed="1" w:qFormat="1"/>
+    <w:lsdException w:name="heading 9" w:semiHidden="1" w:uiPriority="9" w:unhideWhenUsed="1" w:qFormat="1"/>
     <w:lsdException w:name="index 1" w:semiHidden="1" w:unhideWhenUsed="1"/>
     <w:lsdException w:name="index 2" w:semiHidden="1" w:unhideWhenUsed="1"/>
     <w:lsdException w:name="index 3" w:semiHidden="1" w:unhideWhenUsed="1"/>
@@ -193,22 +233,22 @@
     <w:lsdException w:name="index 7" w:semiHidden="1" w:unhideWhenUsed="1"/>
     <w:lsdException w:name="index 8" w:semiHidden="1" w:unhideWhenUsed="1"/>
     <w:lsdException w:name="index 9" w:semiHidden="1" w:unhideWhenUsed="1"/>
-    <w:lsdException w:name="toc 1" w:uiPriority="39" w:semiHidden="1" w:unhideWhenUsed="1"/>
-    <w:lsdException w:name="toc 2" w:uiPriority="39" w:semiHidden="1" w:unhideWhenUsed="1"/>
-    <w:lsdException w:name="toc 3" w:uiPriority="39" w:semiHidden="1" w:unhideWhenUsed="1"/>
-    <w:lsdException w:name="toc 4" w:uiPriority="39" w:semiHidden="1" w:unhideWhenUsed="1"/>
-    <w:lsdException w:name="toc 5" w:uiPriority="39" w:semiHidden="1" w:unhideWhenUsed="1"/>
-    <w:lsdException w:name="toc 6" w:uiPriority="39" w:semiHidden="1" w:unhideWhenUsed="1"/>
-    <w:lsdException w:name="toc 7" w:uiPriority="39" w:semiHidden="1" w:unhideWhenUsed="1"/>
-    <w:lsdException w:name="toc 8" w:uiPriority="39" w:semiHidden="1" w:unhideWhenUsed="1"/>
-    <w:lsdException w:name="toc 9" w:uiPriority="39" w:semiHidden="1" w:unhideWhenUsed="1"/>
+    <w:lsdException w:name="toc 1" w:semiHidden="1" w:uiPriority="39" w:unhideWhenUsed="1"/>
+    <w:lsdException w:name="toc 2" w:semiHidden="1" w:uiPriority="39" w:unhideWhenUsed="1"/>
+    <w:lsdException w:name="toc 3" w:semiHidden="1" w:uiPriority="39" w:unhideWhenUsed="1"/>
+    <w:lsdException w:name="toc 4" w:semiHidden="1" w:uiPriority="39" w:unhideWhenUsed="1"/>
+    <w:lsdException w:name="toc 5" w:semiHidden="1" w:uiPriority="39" w:unhideWhenUsed="1"/>
+    <w:lsdException w:name="toc 6" w:semiHidden="1" w:uiPriority="39" w:unhideWhenUsed="1"/>
+    <w:lsdException w:name="toc 7" w:semiHidden="1" w:uiPriority="39" w:unhideWhenUsed="1"/>
+    <w:lsdException w:name="toc 8" w:semiHidden="1" w:uiPriority="39" w:unhideWhenUsed="1"/>
+    <w:lsdException w:name="toc 9" w:semiHidden="1" w:uiPriority="39" w:unhideWhenUsed="1"/>
     <w:lsdException w:name="Normal Indent" w:semiHidden="1" w:unhideWhenUsed="1"/>
     <w:lsdException w:name="footnote text" w:semiHidden="1" w:unhideWhenUsed="1"/>
     <w:lsdException w:name="annotation text" w:semiHidden="1" w:unhideWhenUsed="1"/>
     <w:lsdException w:name="header" w:semiHidden="1" w:unhideWhenUsed="1"/>
     <w:lsdException w:name="footer" w:semiHidden="1" w:unhideWhenUsed="1"/>
     <w:lsdException w:name="index heading" w:semiHidden="1" w:unhideWhenUsed="1"/>
-    <w:lsdException w:name="caption" w:uiPriority="35" w:semiHidden="1" w:unhideWhenUsed="1" w:qFormat="1"/>
+    <w:lsdException w:name="caption" w:semiHidden="1" w:uiPriority="35" w:unhideWhenUsed="1" w:qFormat="1"/>
     <w:lsdException w:name="table of figures" w:semiHidden="1" w:unhideWhenUsed="1"/>
     <w:lsdException w:name="envelope address" w:semiHidden="1" w:unhideWhenUsed="1"/>
     <w:lsdException w:name="envelope return" w:semiHidden="1" w:unhideWhenUsed="1"/>
@@ -239,7 +279,7 @@
     <w:lsdException w:name="Title" w:uiPriority="10" w:qFormat="1"/>
     <w:lsdException w:name="Closing" w:semiHidden="1" w:unhideWhenUsed="1"/>
     <w:lsdException w:name="Signature" w:semiHidden="1" w:unhideWhenUsed="1"/>
-    <w:lsdException w:name="Default Paragraph Font" w:uiPriority="1" w:semiHidden="1" w:unhideWhenUsed="1"/>
+    <w:lsdException w:name="Default Paragraph Font" w:semiHidden="1" w:uiPriority="1" w:unhideWhenUsed="1"/>
     <w:lsdException w:name="Body Text" w:semiHidden="1" w:unhideWhenUsed="1"/>
     <w:lsdException w:name="Body Text Indent" w:semiHidden="1" w:unhideWhenUsed="1"/>
     <w:lsdException w:name="List Continue" w:semiHidden="1" w:unhideWhenUsed="1"/>
@@ -279,7 +319,6 @@
     <w:lsdException w:name="HTML Sample" w:semiHidden="1" w:unhideWhenUsed="1"/>
     <w:lsdException w:name="HTML Typewriter" w:semiHidden="1" w:unhideWhenUsed="1"/>
     <w:lsdException w:name="HTML Variable" w:semiHidden="1" w:unhideWhenUsed="1"/>
-    <w:lsdException w:name="Normal Table" w:semiHidden="1" w:unhideWhenUsed="1"/>
     <w:lsdException w:name="annotation subject" w:semiHidden="1" w:unhideWhenUsed="1"/>
     <w:lsdException w:name="No List" w:semiHidden="1" w:unhideWhenUsed="1"/>
     <w:lsdException w:name="Outline List 1" w:semiHidden="1" w:unhideWhenUsed="1"/>
@@ -326,10 +365,8 @@
     <w:lsdException w:name="Table Subtle 2" w:semiHidden="1" w:unhideWhenUsed="1"/>
     <w:lsdException w:name="Table Web 1" w:semiHidden="1" w:unhideWhenUsed="1"/>
     <w:lsdException w:name="Table Web 2" w:semiHidden="1" w:unhideWhenUsed="1"/>
-    <w:lsdException w:name="Table Web 3" w:semiHidden="1" w:unhideWhenUsed="1"/>
     <w:lsdException w:name="Balloon Text" w:semiHidden="1" w:unhideWhenUsed="1"/>
     <w:lsdException w:name="Table Grid" w:uiPriority="39"/>
-    <w:lsdException w:name="Table Theme" w:semiHidden="1" w:unhideWhenUsed="1"/>
     <w:lsdException w:name="Placeholder Text" w:semiHidden="1"/>
     <w:lsdException w:name="No Spacing" w:uiPriority="1" w:qFormat="1"/>
     <w:lsdException w:name="Light Shading" w:uiPriority="60"/>
@@ -439,8 +476,8 @@
     <w:lsdException w:name="Subtle Reference" w:uiPriority="31" w:qFormat="1"/>
     <w:lsdException w:name="Intense Reference" w:uiPriority="32" w:qFormat="1"/>
     <w:lsdException w:name="Book Title" w:uiPriority="33" w:qFormat="1"/>
-    <w:lsdException w:name="Bibliography" w:uiPriority="37" w:semiHidden="1" w:unhideWhenUsed="1"/>
-    <w:lsdException w:name="TOC Heading" w:uiPriority="39" w:semiHidden="1" w:unhideWhenUsed="1" w:qFormat="1"/>
+    <w:lsdException w:name="Bibliography" w:semiHidden="1" w:uiPriority="37" w:unhideWhenUsed="1"/>
+    <w:lsdException w:name="TOC Heading" w:semiHidden="1" w:uiPriority="39" w:unhideWhenUsed="1" w:qFormat="1"/>
     <w:lsdException w:name="Plain Table 1" w:uiPriority="41"/>
     <w:lsdException w:name="Plain Table 2" w:uiPriority="42"/>
     <w:lsdException w:name="Plain Table 3" w:uiPriority="43"/>
@@ -549,18 +586,19 @@
     <w:lsdException w:name="Smart Hyperlink" w:semiHidden="1" w:unhideWhenUsed="1"/>
     <w:lsdException w:name="Hashtag" w:semiHidden="1" w:unhideWhenUsed="1"/>
     <w:lsdException w:name="Unresolved Mention" w:semiHidden="1" w:unhideWhenUsed="1"/>
+    <w:lsdException w:name="Smart Link" w:semiHidden="1" w:unhideWhenUsed="1"/>
   </w:latentStyles>
-  <w:style w:type="paragraph" w:styleId="Normal" w:default="1">
+  <w:style w:type="paragraph" w:default="1" w:styleId="Normal">
     <w:name w:val="Normal"/>
     <w:qFormat/>
   </w:style>
-  <w:style w:type="character" w:styleId="DefaultParagraphFont" w:default="1">
+  <w:style w:type="character" w:default="1" w:styleId="Fontepargpadro">
     <w:name w:val="Default Paragraph Font"/>
     <w:uiPriority w:val="1"/>
     <w:semiHidden/>
     <w:unhideWhenUsed/>
   </w:style>
-  <w:style w:type="table" w:styleId="TableNormal" w:default="1">
+  <w:style w:type="table" w:default="1" w:styleId="Tabelanormal">
     <w:name w:val="Normal Table"/>
     <w:uiPriority w:val="99"/>
     <w:semiHidden/>
@@ -575,76 +613,69 @@
       </w:tblCellMar>
     </w:tblPr>
   </w:style>
-  <w:style w:type="numbering" w:styleId="NoList" w:default="1">
+  <w:style w:type="numbering" w:default="1" w:styleId="Semlista">
     <w:name w:val="No List"/>
     <w:uiPriority w:val="99"/>
     <w:semiHidden/>
     <w:unhideWhenUsed/>
   </w:style>
-  <w:style xmlns:w="http://schemas.openxmlformats.org/wordprocessingml/2006/main" w:type="table" w:styleId="TableGrid">
-    <w:name xmlns:w="http://schemas.openxmlformats.org/wordprocessingml/2006/main" w:val="Table Grid"/>
-    <w:basedOn xmlns:w="http://schemas.openxmlformats.org/wordprocessingml/2006/main" w:val="TableNormal"/>
-    <w:uiPriority xmlns:w="http://schemas.openxmlformats.org/wordprocessingml/2006/main" w:val="59"/>
-    <w:rsid xmlns:w="http://schemas.openxmlformats.org/wordprocessingml/2006/main" w:val="00FB4123"/>
-    <w:pPr xmlns:w="http://schemas.openxmlformats.org/wordprocessingml/2006/main">
+  <w:style w:type="table" w:styleId="Tabelacomgrade">
+    <w:name w:val="Table Grid"/>
+    <w:basedOn w:val="Tabelanormal"/>
+    <w:uiPriority w:val="59"/>
+    <w:rsid w:val="00FB4123"/>
+    <w:pPr>
       <w:spacing w:after="0" w:line="240" w:lineRule="auto"/>
     </w:pPr>
-    <w:tblPr xmlns:w="http://schemas.openxmlformats.org/wordprocessingml/2006/main">
-      <w:tblInd w:w="0" w:type="dxa"/>
+    <w:tblPr>
       <w:tblBorders>
-        <w:top w:val="single" w:color="000000" w:themeColor="text1" w:sz="4" w:space="0"/>
-        <w:left w:val="single" w:color="000000" w:themeColor="text1" w:sz="4" w:space="0"/>
-        <w:bottom w:val="single" w:color="000000" w:themeColor="text1" w:sz="4" w:space="0"/>
-        <w:right w:val="single" w:color="000000" w:themeColor="text1" w:sz="4" w:space="0"/>
-        <w:insideH w:val="single" w:color="000000" w:themeColor="text1" w:sz="4" w:space="0"/>
-        <w:insideV w:val="single" w:color="000000" w:themeColor="text1" w:sz="4" w:space="0"/>
+        <w:top w:val="single" w:sz="4" w:space="0" w:color="000000" w:themeColor="text1"/>
+        <w:left w:val="single" w:sz="4" w:space="0" w:color="000000" w:themeColor="text1"/>
+        <w:bottom w:val="single" w:sz="4" w:space="0" w:color="000000" w:themeColor="text1"/>
+        <w:right w:val="single" w:sz="4" w:space="0" w:color="000000" w:themeColor="text1"/>
+        <w:insideH w:val="single" w:sz="4" w:space="0" w:color="000000" w:themeColor="text1"/>
+        <w:insideV w:val="single" w:sz="4" w:space="0" w:color="000000" w:themeColor="text1"/>
       </w:tblBorders>
-      <w:tblCellMar>
-        <w:top w:w="0" w:type="dxa"/>
-        <w:left w:w="108" w:type="dxa"/>
-        <w:bottom w:w="0" w:type="dxa"/>
-        <w:right w:w="108" w:type="dxa"/>
-      </w:tblCellMar>
     </w:tblPr>
   </w:style>
-  <w:style xmlns:w14="http://schemas.microsoft.com/office/word/2010/wordml" xmlns:mc="http://schemas.openxmlformats.org/markup-compatibility/2006" xmlns:w="http://schemas.openxmlformats.org/wordprocessingml/2006/main" w:type="character" w:styleId="HeaderChar" w:customStyle="1" mc:Ignorable="w14">
-    <w:name xmlns:w="http://schemas.openxmlformats.org/wordprocessingml/2006/main" w:val="Header Char"/>
-    <w:basedOn xmlns:w="http://schemas.openxmlformats.org/wordprocessingml/2006/main" w:val="DefaultParagraphFont"/>
-    <w:link xmlns:w="http://schemas.openxmlformats.org/wordprocessingml/2006/main" w:val="Header"/>
-    <w:uiPriority xmlns:w="http://schemas.openxmlformats.org/wordprocessingml/2006/main" w:val="99"/>
+  <w:style w:type="character" w:customStyle="1" w:styleId="CabealhoChar">
+    <w:name w:val="Cabeçalho Char"/>
+    <w:basedOn w:val="Fontepargpadro"/>
+    <w:link w:val="Cabealho"/>
+    <w:uiPriority w:val="99"/>
   </w:style>
-  <w:style xmlns:w14="http://schemas.microsoft.com/office/word/2010/wordml" xmlns:mc="http://schemas.openxmlformats.org/markup-compatibility/2006" xmlns:w="http://schemas.openxmlformats.org/wordprocessingml/2006/main" w:type="paragraph" w:styleId="Header" mc:Ignorable="w14">
-    <w:name xmlns:w="http://schemas.openxmlformats.org/wordprocessingml/2006/main" w:val="header"/>
-    <w:basedOn xmlns:w="http://schemas.openxmlformats.org/wordprocessingml/2006/main" w:val="Normal"/>
-    <w:link xmlns:w="http://schemas.openxmlformats.org/wordprocessingml/2006/main" w:val="HeaderChar"/>
-    <w:uiPriority xmlns:w="http://schemas.openxmlformats.org/wordprocessingml/2006/main" w:val="99"/>
-    <w:unhideWhenUsed xmlns:w="http://schemas.openxmlformats.org/wordprocessingml/2006/main"/>
-    <w:pPr xmlns:w="http://schemas.openxmlformats.org/wordprocessingml/2006/main">
-      <w:tabs xmlns:w="http://schemas.openxmlformats.org/wordprocessingml/2006/main">
+  <w:style w:type="paragraph" w:styleId="Cabealho">
+    <w:name w:val="header"/>
+    <w:basedOn w:val="Normal"/>
+    <w:link w:val="CabealhoChar"/>
+    <w:uiPriority w:val="99"/>
+    <w:unhideWhenUsed/>
+    <w:pPr>
+      <w:tabs>
         <w:tab w:val="center" w:pos="4680"/>
         <w:tab w:val="right" w:pos="9360"/>
       </w:tabs>
-      <w:spacing xmlns:w="http://schemas.openxmlformats.org/wordprocessingml/2006/main" w:after="0" w:line="240" w:lineRule="auto"/>
+      <w:spacing w:after="0" w:line="240" w:lineRule="auto"/>
     </w:pPr>
   </w:style>
-  <w:style xmlns:w14="http://schemas.microsoft.com/office/word/2010/wordml" xmlns:mc="http://schemas.openxmlformats.org/markup-compatibility/2006" xmlns:w="http://schemas.openxmlformats.org/wordprocessingml/2006/main" w:type="character" w:styleId="FooterChar" w:customStyle="1" mc:Ignorable="w14">
-    <w:name xmlns:w="http://schemas.openxmlformats.org/wordprocessingml/2006/main" w:val="Footer Char"/>
-    <w:basedOn xmlns:w="http://schemas.openxmlformats.org/wordprocessingml/2006/main" w:val="DefaultParagraphFont"/>
-    <w:link xmlns:w="http://schemas.openxmlformats.org/wordprocessingml/2006/main" w:val="Footer"/>
-    <w:uiPriority xmlns:w="http://schemas.openxmlformats.org/wordprocessingml/2006/main" w:val="99"/>
+  <w:style w:type="character" w:customStyle="1" w:styleId="RodapChar">
+    <w:name w:val="Rodapé Char"/>
+    <w:basedOn w:val="Fontepargpadro"/>
+    <w:link w:val="Rodap"/>
+    <w:uiPriority w:val="99"/>
   </w:style>
-  <w:style xmlns:w14="http://schemas.microsoft.com/office/word/2010/wordml" xmlns:mc="http://schemas.openxmlformats.org/markup-compatibility/2006" xmlns:w="http://schemas.openxmlformats.org/wordprocessingml/2006/main" w:type="paragraph" w:styleId="Footer" mc:Ignorable="w14">
-    <w:name xmlns:w="http://schemas.openxmlformats.org/wordprocessingml/2006/main" w:val="footer"/>
-    <w:basedOn xmlns:w="http://schemas.openxmlformats.org/wordprocessingml/2006/main" w:val="Normal"/>
-    <w:link xmlns:w="http://schemas.openxmlformats.org/wordprocessingml/2006/main" w:val="FooterChar"/>
-    <w:uiPriority xmlns:w="http://schemas.openxmlformats.org/wordprocessingml/2006/main" w:val="99"/>
-    <w:unhideWhenUsed xmlns:w="http://schemas.openxmlformats.org/wordprocessingml/2006/main"/>
-    <w:pPr xmlns:w="http://schemas.openxmlformats.org/wordprocessingml/2006/main">
-      <w:tabs xmlns:w="http://schemas.openxmlformats.org/wordprocessingml/2006/main">
+  <w:style w:type="paragraph" w:styleId="Rodap">
+    <w:name w:val="footer"/>
+    <w:basedOn w:val="Normal"/>
+    <w:link w:val="RodapChar"/>
+    <w:uiPriority w:val="99"/>
+    <w:unhideWhenUsed/>
+    <w:pPr>
+      <w:tabs>
         <w:tab w:val="center" w:pos="4680"/>
         <w:tab w:val="right" w:pos="9360"/>
       </w:tabs>
-      <w:spacing xmlns:w="http://schemas.openxmlformats.org/wordprocessingml/2006/main" w:after="0" w:line="240" w:lineRule="auto"/>
+      <w:spacing w:after="0" w:line="240" w:lineRule="auto"/>
     </w:pPr>
   </w:style>
 </w:styles>
@@ -946,6 +977,66 @@
 </file>
 
 <file path=customXml/item1.xml><?xml version="1.0" encoding="utf-8"?>
+<p:properties xmlns:p="http://schemas.microsoft.com/office/2006/metadata/properties" xmlns:xsi="http://www.w3.org/2001/XMLSchema-instance" xmlns:pc="http://schemas.microsoft.com/office/infopath/2007/PartnerControls">
+  <documentManagement>
+    <AppVersion xmlns="86186013-8dbc-4bc7-bc3d-456ad1e5f3dc" xsi:nil="true"/>
+    <Invited_Students xmlns="86186013-8dbc-4bc7-bc3d-456ad1e5f3dc" xsi:nil="true"/>
+    <Math_Settings xmlns="86186013-8dbc-4bc7-bc3d-456ad1e5f3dc" xsi:nil="true"/>
+    <Templates xmlns="86186013-8dbc-4bc7-bc3d-456ad1e5f3dc" xsi:nil="true"/>
+    <FolderType xmlns="86186013-8dbc-4bc7-bc3d-456ad1e5f3dc" xsi:nil="true"/>
+    <Owner xmlns="86186013-8dbc-4bc7-bc3d-456ad1e5f3dc">
+      <UserInfo>
+        <DisplayName/>
+        <AccountId xsi:nil="true"/>
+        <AccountType/>
+      </UserInfo>
+    </Owner>
+    <Has_Teacher_Only_SectionGroup xmlns="86186013-8dbc-4bc7-bc3d-456ad1e5f3dc" xsi:nil="true"/>
+    <DefaultSectionNames xmlns="86186013-8dbc-4bc7-bc3d-456ad1e5f3dc" xsi:nil="true"/>
+    <Is_Collaboration_Space_Locked xmlns="86186013-8dbc-4bc7-bc3d-456ad1e5f3dc" xsi:nil="true"/>
+    <LMS_Mappings xmlns="86186013-8dbc-4bc7-bc3d-456ad1e5f3dc" xsi:nil="true"/>
+    <Invited_Teachers xmlns="86186013-8dbc-4bc7-bc3d-456ad1e5f3dc" xsi:nil="true"/>
+    <NotebookType xmlns="86186013-8dbc-4bc7-bc3d-456ad1e5f3dc" xsi:nil="true"/>
+    <CultureName xmlns="86186013-8dbc-4bc7-bc3d-456ad1e5f3dc" xsi:nil="true"/>
+    <Students xmlns="86186013-8dbc-4bc7-bc3d-456ad1e5f3dc">
+      <UserInfo>
+        <DisplayName/>
+        <AccountId xsi:nil="true"/>
+        <AccountType/>
+      </UserInfo>
+    </Students>
+    <Distribution_Groups xmlns="86186013-8dbc-4bc7-bc3d-456ad1e5f3dc" xsi:nil="true"/>
+    <Self_Registration_Enabled xmlns="86186013-8dbc-4bc7-bc3d-456ad1e5f3dc" xsi:nil="true"/>
+    <TeamsChannelId xmlns="86186013-8dbc-4bc7-bc3d-456ad1e5f3dc" xsi:nil="true"/>
+    <IsNotebookLocked xmlns="86186013-8dbc-4bc7-bc3d-456ad1e5f3dc" xsi:nil="true"/>
+    <Teachers xmlns="86186013-8dbc-4bc7-bc3d-456ad1e5f3dc">
+      <UserInfo>
+        <DisplayName/>
+        <AccountId xsi:nil="true"/>
+        <AccountType/>
+      </UserInfo>
+    </Teachers>
+    <Student_Groups xmlns="86186013-8dbc-4bc7-bc3d-456ad1e5f3dc">
+      <UserInfo>
+        <DisplayName/>
+        <AccountId xsi:nil="true"/>
+        <AccountType/>
+      </UserInfo>
+    </Student_Groups>
+  </documentManagement>
+</p:properties>
+</file>
+
+<file path=customXml/item2.xml><?xml version="1.0" encoding="utf-8"?>
+<?mso-contentType ?>
+<FormTemplates xmlns="http://schemas.microsoft.com/sharepoint/v3/contenttype/forms">
+  <Display>DocumentLibraryForm</Display>
+  <Edit>DocumentLibraryForm</Edit>
+  <New>DocumentLibraryForm</New>
+</FormTemplates>
+</file>
+
+<file path=customXml/item3.xml><?xml version="1.0" encoding="utf-8"?>
 <ct:contentTypeSchema xmlns:ct="http://schemas.microsoft.com/office/2006/metadata/contentType" xmlns:ma="http://schemas.microsoft.com/office/2006/metadata/properties/metaAttributes" ct:_="" ma:_="" ma:contentTypeName="Documento" ma:contentTypeID="0x01010091C2FA42D6050B4BA39A1CE6949ECDBE" ma:contentTypeVersion="22" ma:contentTypeDescription="Crie um novo documento." ma:contentTypeScope="" ma:versionID="ed855508522064947cca724cead49ed1">
   <xsd:schema xmlns:xsd="http://www.w3.org/2001/XMLSchema" xmlns:xs="http://www.w3.org/2001/XMLSchema" xmlns:p="http://schemas.microsoft.com/office/2006/metadata/properties" xmlns:ns2="86186013-8dbc-4bc7-bc3d-456ad1e5f3dc" targetNamespace="http://schemas.microsoft.com/office/2006/metadata/properties" ma:root="true" ma:fieldsID="4a86c4b8d9f6e1bc71440bc155a2a50f" ns2:_="">
     <xsd:import namespace="86186013-8dbc-4bc7-bc3d-456ad1e5f3dc"/>
@@ -1265,74 +1356,38 @@
 </ct:contentTypeSchema>
 </file>
 
-<file path=customXml/item2.xml><?xml version="1.0" encoding="utf-8"?>
-<?mso-contentType ?>
-<FormTemplates xmlns="http://schemas.microsoft.com/sharepoint/v3/contenttype/forms">
-  <Display>DocumentLibraryForm</Display>
-  <Edit>DocumentLibraryForm</Edit>
-  <New>DocumentLibraryForm</New>
-</FormTemplates>
-</file>
-
-<file path=customXml/item3.xml><?xml version="1.0" encoding="utf-8"?>
-<p:properties xmlns:p="http://schemas.microsoft.com/office/2006/metadata/properties" xmlns:xsi="http://www.w3.org/2001/XMLSchema-instance" xmlns:pc="http://schemas.microsoft.com/office/infopath/2007/PartnerControls">
-  <documentManagement>
-    <AppVersion xmlns="86186013-8dbc-4bc7-bc3d-456ad1e5f3dc" xsi:nil="true"/>
-    <Invited_Students xmlns="86186013-8dbc-4bc7-bc3d-456ad1e5f3dc" xsi:nil="true"/>
-    <Math_Settings xmlns="86186013-8dbc-4bc7-bc3d-456ad1e5f3dc" xsi:nil="true"/>
-    <Templates xmlns="86186013-8dbc-4bc7-bc3d-456ad1e5f3dc" xsi:nil="true"/>
-    <FolderType xmlns="86186013-8dbc-4bc7-bc3d-456ad1e5f3dc" xsi:nil="true"/>
-    <Owner xmlns="86186013-8dbc-4bc7-bc3d-456ad1e5f3dc">
-      <UserInfo>
-        <DisplayName/>
-        <AccountId xsi:nil="true"/>
-        <AccountType/>
-      </UserInfo>
-    </Owner>
-    <Has_Teacher_Only_SectionGroup xmlns="86186013-8dbc-4bc7-bc3d-456ad1e5f3dc" xsi:nil="true"/>
-    <DefaultSectionNames xmlns="86186013-8dbc-4bc7-bc3d-456ad1e5f3dc" xsi:nil="true"/>
-    <Is_Collaboration_Space_Locked xmlns="86186013-8dbc-4bc7-bc3d-456ad1e5f3dc" xsi:nil="true"/>
-    <LMS_Mappings xmlns="86186013-8dbc-4bc7-bc3d-456ad1e5f3dc" xsi:nil="true"/>
-    <Invited_Teachers xmlns="86186013-8dbc-4bc7-bc3d-456ad1e5f3dc" xsi:nil="true"/>
-    <NotebookType xmlns="86186013-8dbc-4bc7-bc3d-456ad1e5f3dc" xsi:nil="true"/>
-    <CultureName xmlns="86186013-8dbc-4bc7-bc3d-456ad1e5f3dc" xsi:nil="true"/>
-    <Students xmlns="86186013-8dbc-4bc7-bc3d-456ad1e5f3dc">
-      <UserInfo>
-        <DisplayName/>
-        <AccountId xsi:nil="true"/>
-        <AccountType/>
-      </UserInfo>
-    </Students>
-    <Distribution_Groups xmlns="86186013-8dbc-4bc7-bc3d-456ad1e5f3dc" xsi:nil="true"/>
-    <Self_Registration_Enabled xmlns="86186013-8dbc-4bc7-bc3d-456ad1e5f3dc" xsi:nil="true"/>
-    <TeamsChannelId xmlns="86186013-8dbc-4bc7-bc3d-456ad1e5f3dc" xsi:nil="true"/>
-    <IsNotebookLocked xmlns="86186013-8dbc-4bc7-bc3d-456ad1e5f3dc" xsi:nil="true"/>
-    <Teachers xmlns="86186013-8dbc-4bc7-bc3d-456ad1e5f3dc">
-      <UserInfo>
-        <DisplayName/>
-        <AccountId xsi:nil="true"/>
-        <AccountType/>
-      </UserInfo>
-    </Teachers>
-    <Student_Groups xmlns="86186013-8dbc-4bc7-bc3d-456ad1e5f3dc">
-      <UserInfo>
-        <DisplayName/>
-        <AccountId xsi:nil="true"/>
-        <AccountType/>
-      </UserInfo>
-    </Student_Groups>
-  </documentManagement>
-</p:properties>
-</file>
-
 <file path=customXml/itemProps1.xml><?xml version="1.0" encoding="utf-8"?>
-<ds:datastoreItem xmlns:ds="http://schemas.openxmlformats.org/officeDocument/2006/customXml" ds:itemID="{8B9A78FB-06DB-4A09-B20C-10F37F8E202B}"/>
+<ds:datastoreItem xmlns:ds="http://schemas.openxmlformats.org/officeDocument/2006/customXml" ds:itemID="{D543BF84-805F-4B09-8253-E19C0758BC0B}">
+  <ds:schemaRefs>
+    <ds:schemaRef ds:uri="http://schemas.microsoft.com/office/2006/metadata/properties"/>
+    <ds:schemaRef ds:uri="http://schemas.microsoft.com/office/infopath/2007/PartnerControls"/>
+    <ds:schemaRef ds:uri="86186013-8dbc-4bc7-bc3d-456ad1e5f3dc"/>
+  </ds:schemaRefs>
+</ds:datastoreItem>
 </file>
 
 <file path=customXml/itemProps2.xml><?xml version="1.0" encoding="utf-8"?>
-<ds:datastoreItem xmlns:ds="http://schemas.openxmlformats.org/officeDocument/2006/customXml" ds:itemID="{28D0F5AA-7994-4B8C-87EC-EF2CB6118B85}"/>
+<ds:datastoreItem xmlns:ds="http://schemas.openxmlformats.org/officeDocument/2006/customXml" ds:itemID="{28D0F5AA-7994-4B8C-87EC-EF2CB6118B85}">
+  <ds:schemaRefs>
+    <ds:schemaRef ds:uri="http://schemas.microsoft.com/sharepoint/v3/contenttype/forms"/>
+  </ds:schemaRefs>
+</ds:datastoreItem>
 </file>
 
 <file path=customXml/itemProps3.xml><?xml version="1.0" encoding="utf-8"?>
-<ds:datastoreItem xmlns:ds="http://schemas.openxmlformats.org/officeDocument/2006/customXml" ds:itemID="{D543BF84-805F-4B09-8253-E19C0758BC0B}"/>
+<ds:datastoreItem xmlns:ds="http://schemas.openxmlformats.org/officeDocument/2006/customXml" ds:itemID="{8B9A78FB-06DB-4A09-B20C-10F37F8E202B}">
+  <ds:schemaRefs>
+    <ds:schemaRef ds:uri="http://schemas.microsoft.com/office/2006/metadata/contentType"/>
+    <ds:schemaRef ds:uri="http://schemas.microsoft.com/office/2006/metadata/properties/metaAttributes"/>
+    <ds:schemaRef ds:uri="http://www.w3.org/2001/XMLSchema"/>
+    <ds:schemaRef ds:uri="http://schemas.microsoft.com/office/2006/metadata/properties"/>
+    <ds:schemaRef ds:uri="86186013-8dbc-4bc7-bc3d-456ad1e5f3dc"/>
+    <ds:schemaRef ds:uri="http://schemas.microsoft.com/office/2006/documentManagement/types"/>
+    <ds:schemaRef ds:uri="http://schemas.microsoft.com/office/infopath/2007/PartnerControls"/>
+    <ds:schemaRef ds:uri="http://schemas.openxmlformats.org/package/2006/metadata/core-properties"/>
+    <ds:schemaRef ds:uri="http://purl.org/dc/elements/1.1/"/>
+    <ds:schemaRef ds:uri="http://purl.org/dc/terms/"/>
+    <ds:schemaRef ds:uri="http://schemas.microsoft.com/internal/obd"/>
+  </ds:schemaRefs>
+</ds:datastoreItem>
 </file>
</xml_diff>